<commit_message>
created Player and Enemy classes
</commit_message>
<xml_diff>
--- a/Notes.docx
+++ b/Notes.docx
@@ -105,7 +105,23 @@
           <w:sz w:val="24"/>
           <w:szCs w:val="24"/>
         </w:rPr>
-        <w:t xml:space="preserve">t frame by frame (use a very small interval e.g. 10), increasing the counter at every frame: </w:t>
+        <w:t xml:space="preserve">t frame by frame (use a very small interval </w:t>
+      </w:r>
+      <w:proofErr w:type="gramStart"/>
+      <w:r>
+        <w:rPr>
+          <w:sz w:val="24"/>
+          <w:szCs w:val="24"/>
+        </w:rPr>
+        <w:t>e.g.</w:t>
+      </w:r>
+      <w:proofErr w:type="gramEnd"/>
+      <w:r>
+        <w:rPr>
+          <w:sz w:val="24"/>
+          <w:szCs w:val="24"/>
+        </w:rPr>
+        <w:t xml:space="preserve"> 10), increasing the counter at every frame: </w:t>
       </w:r>
       <w:hyperlink r:id="rId7" w:history="1">
         <w:r>
@@ -250,7 +266,23 @@
           <w:sz w:val="24"/>
           <w:szCs w:val="24"/>
         </w:rPr>
-        <w:t xml:space="preserve"> Gauge to values 101-200 of the counter (e.g. if counter &lt;= 100, guage1.height ++. If counter &gt; 100, gauge2.height ++)</w:t>
+        <w:t xml:space="preserve"> Gauge to values 101-200 of the </w:t>
+      </w:r>
+      <w:proofErr w:type="gramStart"/>
+      <w:r>
+        <w:rPr>
+          <w:sz w:val="24"/>
+          <w:szCs w:val="24"/>
+        </w:rPr>
+        <w:t>counter</w:t>
+      </w:r>
+      <w:proofErr w:type="gramEnd"/>
+      <w:r>
+        <w:rPr>
+          <w:sz w:val="24"/>
+          <w:szCs w:val="24"/>
+        </w:rPr>
+        <w:t xml:space="preserve"> (e.g. if counter &lt;= 100, guage1.height ++. If counter &gt; 100, gauge2.height ++)</w:t>
       </w:r>
     </w:p>
     <w:p>
@@ -1004,16 +1036,7 @@
           <w:sz w:val="24"/>
           <w:szCs w:val="24"/>
         </w:rPr>
-        <w:t>Player</w:t>
-      </w:r>
-      <w:r>
-        <w:rPr>
-          <w:b/>
-          <w:bCs/>
-          <w:sz w:val="24"/>
-          <w:szCs w:val="24"/>
-        </w:rPr>
-        <w:t xml:space="preserve"> Attack:</w:t>
+        <w:t>Player Attack:</w:t>
       </w:r>
     </w:p>
     <w:p>
@@ -1368,7 +1391,15 @@
           <w:sz w:val="24"/>
           <w:szCs w:val="24"/>
         </w:rPr>
-        <w:t xml:space="preserve">You defended! The enemy dealt x damage to you. </w:t>
+        <w:t>You defended! The enemy dealt x damage to you</w:t>
+      </w:r>
+      <w:proofErr w:type="gramStart"/>
+      <w:r>
+        <w:rPr>
+          <w:sz w:val="24"/>
+          <w:szCs w:val="24"/>
+        </w:rPr>
+        <w:t xml:space="preserve">. </w:t>
       </w:r>
       <w:r>
         <w:rPr>
@@ -1377,6 +1408,7 @@
         </w:rPr>
         <w:t>”</w:t>
       </w:r>
+      <w:proofErr w:type="gramEnd"/>
     </w:p>
     <w:p>
       <w:pPr>
@@ -1414,7 +1446,15 @@
           <w:sz w:val="24"/>
           <w:szCs w:val="24"/>
         </w:rPr>
-        <w:t>Toggle between selected/unselected state</w:t>
+        <w:t xml:space="preserve">Toggle between selected/unselected </w:t>
+      </w:r>
+      <w:proofErr w:type="gramStart"/>
+      <w:r>
+        <w:rPr>
+          <w:sz w:val="24"/>
+          <w:szCs w:val="24"/>
+        </w:rPr>
+        <w:t>state</w:t>
       </w:r>
       <w:r>
         <w:rPr>
@@ -1428,7 +1468,15 @@
           <w:sz w:val="24"/>
           <w:szCs w:val="24"/>
         </w:rPr>
-        <w:t>(reflected visually)</w:t>
+        <w:t>(</w:t>
+      </w:r>
+      <w:proofErr w:type="gramEnd"/>
+      <w:r>
+        <w:rPr>
+          <w:sz w:val="24"/>
+          <w:szCs w:val="24"/>
+        </w:rPr>
+        <w:t>reflected visually)</w:t>
       </w:r>
       <w:r>
         <w:rPr>
@@ -1494,14 +1542,7 @@
           <w:sz w:val="28"/>
           <w:u w:val="single"/>
         </w:rPr>
-        <w:t xml:space="preserve"> – </w:t>
-      </w:r>
-      <w:r>
-        <w:rPr>
-          <w:sz w:val="28"/>
-          <w:u w:val="single"/>
-        </w:rPr>
-        <w:t>Stretch Goals</w:t>
+        <w:t xml:space="preserve"> – Stretch Goals</w:t>
       </w:r>
     </w:p>
     <w:p>
@@ -1520,16 +1561,7 @@
           <w:sz w:val="24"/>
           <w:szCs w:val="24"/>
         </w:rPr>
-        <w:t>Parry</w:t>
-      </w:r>
-      <w:r>
-        <w:rPr>
-          <w:b/>
-          <w:bCs/>
-          <w:sz w:val="24"/>
-          <w:szCs w:val="24"/>
-        </w:rPr>
-        <w:t>:</w:t>
+        <w:t>Parry:</w:t>
       </w:r>
     </w:p>
     <w:p>
@@ -1826,8 +1858,461 @@
     <w:p>
       <w:pPr>
         <w:rPr>
+          <w:sz w:val="24"/>
+          <w:szCs w:val="24"/>
+          <w:u w:val="single"/>
+        </w:rPr>
+      </w:pPr>
+      <w:r>
+        <w:rPr>
+          <w:sz w:val="24"/>
+          <w:szCs w:val="24"/>
+          <w:u w:val="single"/>
+        </w:rPr>
+        <w:br w:type="page"/>
+      </w:r>
+    </w:p>
+    <w:p>
+      <w:pPr>
+        <w:rPr>
+          <w:sz w:val="24"/>
+          <w:szCs w:val="24"/>
+        </w:rPr>
+      </w:pPr>
+      <w:r>
+        <w:rPr>
+          <w:sz w:val="24"/>
+          <w:szCs w:val="24"/>
+          <w:u w:val="single"/>
+        </w:rPr>
+        <w:lastRenderedPageBreak/>
+        <w:t>Damage Formula</w:t>
+      </w:r>
+    </w:p>
+    <w:p>
+      <w:pPr>
+        <w:rPr>
+          <w:sz w:val="24"/>
+          <w:szCs w:val="24"/>
+        </w:rPr>
+      </w:pPr>
+      <w:r>
+        <w:rPr>
+          <w:sz w:val="24"/>
+          <w:szCs w:val="24"/>
+        </w:rPr>
+        <w:t>Take the character’s “strength” value as the base. The outgoing damage will vary from 80% to 120% of the strength value. This outgoing damage then gets mitigated by a % number which is equivalent to the opponent’s “armour” value.</w:t>
+      </w:r>
+    </w:p>
+    <w:p>
+      <w:pPr>
+        <w:rPr>
+          <w:sz w:val="24"/>
+          <w:szCs w:val="24"/>
+        </w:rPr>
+      </w:pPr>
+      <w:r>
+        <w:rPr>
           <w:b/>
           <w:bCs/>
+          <w:sz w:val="24"/>
+          <w:szCs w:val="24"/>
+        </w:rPr>
+        <w:t>Code:</w:t>
+      </w:r>
+      <w:r>
+        <w:rPr>
+          <w:sz w:val="24"/>
+          <w:szCs w:val="24"/>
+        </w:rPr>
+        <w:t xml:space="preserve"> </w:t>
+      </w:r>
+    </w:p>
+    <w:p>
+      <w:pPr>
+        <w:rPr>
+          <w:sz w:val="24"/>
+          <w:szCs w:val="24"/>
+        </w:rPr>
+      </w:pPr>
+      <w:proofErr w:type="spellStart"/>
+      <w:r>
+        <w:rPr>
+          <w:sz w:val="24"/>
+          <w:szCs w:val="24"/>
+        </w:rPr>
+        <w:t>const</w:t>
+      </w:r>
+      <w:proofErr w:type="spellEnd"/>
+      <w:r>
+        <w:rPr>
+          <w:sz w:val="24"/>
+          <w:szCs w:val="24"/>
+        </w:rPr>
+        <w:t xml:space="preserve"> Modifier = </w:t>
+      </w:r>
+      <w:proofErr w:type="spellStart"/>
+      <w:r>
+        <w:rPr>
+          <w:sz w:val="24"/>
+          <w:szCs w:val="24"/>
+        </w:rPr>
+        <w:t>Math.ceil</w:t>
+      </w:r>
+      <w:proofErr w:type="spellEnd"/>
+      <w:r>
+        <w:rPr>
+          <w:sz w:val="24"/>
+          <w:szCs w:val="24"/>
+        </w:rPr>
+        <w:t>(</w:t>
+      </w:r>
+      <w:proofErr w:type="spellStart"/>
+      <w:r>
+        <w:rPr>
+          <w:sz w:val="24"/>
+          <w:szCs w:val="24"/>
+        </w:rPr>
+        <w:t>Math.random</w:t>
+      </w:r>
+      <w:proofErr w:type="spellEnd"/>
+      <w:r>
+        <w:rPr>
+          <w:sz w:val="24"/>
+          <w:szCs w:val="24"/>
+        </w:rPr>
+        <w:t>() * 20)</w:t>
+      </w:r>
+      <w:r>
+        <w:rPr>
+          <w:sz w:val="24"/>
+          <w:szCs w:val="24"/>
+        </w:rPr>
+        <w:t>;</w:t>
+      </w:r>
+    </w:p>
+    <w:p>
+      <w:pPr>
+        <w:rPr>
+          <w:sz w:val="24"/>
+          <w:szCs w:val="24"/>
+        </w:rPr>
+      </w:pPr>
+      <w:r>
+        <w:rPr>
+          <w:sz w:val="24"/>
+          <w:szCs w:val="24"/>
+        </w:rPr>
+        <w:t>let</w:t>
+      </w:r>
+      <w:r>
+        <w:rPr>
+          <w:sz w:val="24"/>
+          <w:szCs w:val="24"/>
+        </w:rPr>
+        <w:t xml:space="preserve"> da</w:t>
+      </w:r>
+      <w:r>
+        <w:rPr>
+          <w:sz w:val="24"/>
+          <w:szCs w:val="24"/>
+        </w:rPr>
+        <w:t>mage = 0;</w:t>
+      </w:r>
+    </w:p>
+    <w:p>
+      <w:pPr>
+        <w:rPr>
+          <w:sz w:val="24"/>
+          <w:szCs w:val="24"/>
+        </w:rPr>
+      </w:pPr>
+      <w:commentRangeStart w:id="1"/>
+      <w:r>
+        <w:rPr>
+          <w:sz w:val="24"/>
+          <w:szCs w:val="24"/>
+        </w:rPr>
+        <w:t xml:space="preserve">If </w:t>
+      </w:r>
+      <w:r>
+        <w:rPr>
+          <w:sz w:val="24"/>
+          <w:szCs w:val="24"/>
+        </w:rPr>
+        <w:t>(</w:t>
+      </w:r>
+      <w:proofErr w:type="spellStart"/>
+      <w:r>
+        <w:rPr>
+          <w:sz w:val="24"/>
+          <w:szCs w:val="24"/>
+        </w:rPr>
+        <w:t>Math.round</w:t>
+      </w:r>
+      <w:proofErr w:type="spellEnd"/>
+      <w:r>
+        <w:rPr>
+          <w:sz w:val="24"/>
+          <w:szCs w:val="24"/>
+        </w:rPr>
+        <w:t>(</w:t>
+      </w:r>
+      <w:proofErr w:type="spellStart"/>
+      <w:r>
+        <w:rPr>
+          <w:sz w:val="24"/>
+          <w:szCs w:val="24"/>
+        </w:rPr>
+        <w:t>Math.random</w:t>
+      </w:r>
+      <w:proofErr w:type="spellEnd"/>
+      <w:r>
+        <w:rPr>
+          <w:sz w:val="24"/>
+          <w:szCs w:val="24"/>
+        </w:rPr>
+        <w:t>(</w:t>
+      </w:r>
+      <w:proofErr w:type="gramStart"/>
+      <w:r>
+        <w:rPr>
+          <w:sz w:val="24"/>
+          <w:szCs w:val="24"/>
+        </w:rPr>
+        <w:t>))  =</w:t>
+      </w:r>
+      <w:proofErr w:type="gramEnd"/>
+      <w:r>
+        <w:rPr>
+          <w:sz w:val="24"/>
+          <w:szCs w:val="24"/>
+        </w:rPr>
+        <w:t>== 0</w:t>
+      </w:r>
+      <w:commentRangeEnd w:id="1"/>
+      <w:r>
+        <w:rPr>
+          <w:rStyle w:val="CommentReference"/>
+        </w:rPr>
+        <w:commentReference w:id="1"/>
+      </w:r>
+      <w:r>
+        <w:rPr>
+          <w:sz w:val="24"/>
+          <w:szCs w:val="24"/>
+        </w:rPr>
+        <w:t>) {</w:t>
+      </w:r>
+    </w:p>
+    <w:p>
+      <w:pPr>
+        <w:rPr>
+          <w:sz w:val="24"/>
+          <w:szCs w:val="24"/>
+        </w:rPr>
+      </w:pPr>
+      <w:r>
+        <w:rPr>
+          <w:sz w:val="24"/>
+          <w:szCs w:val="24"/>
+        </w:rPr>
+        <w:t>(</w:t>
+      </w:r>
+      <w:r>
+        <w:rPr>
+          <w:sz w:val="24"/>
+          <w:szCs w:val="24"/>
+        </w:rPr>
+        <w:t>d</w:t>
+      </w:r>
+      <w:r>
+        <w:rPr>
+          <w:sz w:val="24"/>
+          <w:szCs w:val="24"/>
+        </w:rPr>
+        <w:t xml:space="preserve">amage = </w:t>
+      </w:r>
+      <w:commentRangeStart w:id="2"/>
+      <w:proofErr w:type="spellStart"/>
+      <w:r>
+        <w:rPr>
+          <w:sz w:val="24"/>
+          <w:szCs w:val="24"/>
+        </w:rPr>
+        <w:t>Math.round</w:t>
+      </w:r>
+      <w:commentRangeEnd w:id="2"/>
+      <w:proofErr w:type="spellEnd"/>
+      <w:r>
+        <w:rPr>
+          <w:rStyle w:val="CommentReference"/>
+        </w:rPr>
+        <w:commentReference w:id="2"/>
+      </w:r>
+      <w:r>
+        <w:rPr>
+          <w:sz w:val="24"/>
+          <w:szCs w:val="24"/>
+        </w:rPr>
+        <w:t>(</w:t>
+      </w:r>
+      <w:r>
+        <w:rPr>
+          <w:sz w:val="24"/>
+          <w:szCs w:val="24"/>
+        </w:rPr>
+        <w:t>(</w:t>
+      </w:r>
+      <w:r>
+        <w:rPr>
+          <w:sz w:val="24"/>
+          <w:szCs w:val="24"/>
+        </w:rPr>
+        <w:t xml:space="preserve">strength * </w:t>
+      </w:r>
+      <w:r>
+        <w:rPr>
+          <w:sz w:val="24"/>
+          <w:szCs w:val="24"/>
+        </w:rPr>
+        <w:t>(</w:t>
+      </w:r>
+      <w:commentRangeStart w:id="3"/>
+      <w:r>
+        <w:rPr>
+          <w:sz w:val="24"/>
+          <w:szCs w:val="24"/>
+        </w:rPr>
+        <w:t>(100 – modifier</w:t>
+      </w:r>
+      <w:r>
+        <w:rPr>
+          <w:sz w:val="24"/>
+          <w:szCs w:val="24"/>
+        </w:rPr>
+        <w:t>)</w:t>
+      </w:r>
+      <w:r>
+        <w:rPr>
+          <w:sz w:val="24"/>
+          <w:szCs w:val="24"/>
+        </w:rPr>
+        <w:t xml:space="preserve"> / 100</w:t>
+      </w:r>
+      <w:commentRangeEnd w:id="3"/>
+      <w:r>
+        <w:rPr>
+          <w:rStyle w:val="CommentReference"/>
+        </w:rPr>
+        <w:commentReference w:id="3"/>
+      </w:r>
+      <w:r>
+        <w:rPr>
+          <w:sz w:val="24"/>
+          <w:szCs w:val="24"/>
+        </w:rPr>
+        <w:t>)</w:t>
+      </w:r>
+      <w:r>
+        <w:rPr>
+          <w:sz w:val="24"/>
+          <w:szCs w:val="24"/>
+        </w:rPr>
+        <w:t xml:space="preserve">) * </w:t>
+      </w:r>
+      <w:commentRangeStart w:id="4"/>
+      <w:r>
+        <w:rPr>
+          <w:sz w:val="24"/>
+          <w:szCs w:val="24"/>
+        </w:rPr>
+        <w:t>opponent armour</w:t>
+      </w:r>
+      <w:commentRangeEnd w:id="4"/>
+      <w:r>
+        <w:rPr>
+          <w:rStyle w:val="CommentReference"/>
+        </w:rPr>
+        <w:commentReference w:id="4"/>
+      </w:r>
+      <w:r>
+        <w:rPr>
+          <w:sz w:val="24"/>
+          <w:szCs w:val="24"/>
+        </w:rPr>
+        <w:t>)</w:t>
+      </w:r>
+      <w:r>
+        <w:rPr>
+          <w:sz w:val="24"/>
+          <w:szCs w:val="24"/>
+        </w:rPr>
+        <w:t>;</w:t>
+      </w:r>
+    </w:p>
+    <w:p>
+      <w:pPr>
+        <w:rPr>
+          <w:sz w:val="24"/>
+          <w:szCs w:val="24"/>
+        </w:rPr>
+      </w:pPr>
+      <w:r>
+        <w:rPr>
+          <w:sz w:val="24"/>
+          <w:szCs w:val="24"/>
+        </w:rPr>
+        <w:t>} else {</w:t>
+      </w:r>
+      <w:r>
+        <w:rPr>
+          <w:sz w:val="24"/>
+          <w:szCs w:val="24"/>
+        </w:rPr>
+        <w:t xml:space="preserve">damage = </w:t>
+      </w:r>
+      <w:proofErr w:type="spellStart"/>
+      <w:r>
+        <w:rPr>
+          <w:sz w:val="24"/>
+          <w:szCs w:val="24"/>
+        </w:rPr>
+        <w:t>Math.round</w:t>
+      </w:r>
+      <w:proofErr w:type="spellEnd"/>
+      <w:r>
+        <w:rPr>
+          <w:sz w:val="24"/>
+          <w:szCs w:val="24"/>
+        </w:rPr>
+        <w:t xml:space="preserve">((strength * ((100 </w:t>
+      </w:r>
+      <w:r>
+        <w:rPr>
+          <w:sz w:val="24"/>
+          <w:szCs w:val="24"/>
+        </w:rPr>
+        <w:t>+</w:t>
+      </w:r>
+      <w:r>
+        <w:rPr>
+          <w:sz w:val="24"/>
+          <w:szCs w:val="24"/>
+        </w:rPr>
+        <w:t xml:space="preserve"> modifier) / 100)) * opponent armour)</w:t>
+      </w:r>
+      <w:r>
+        <w:rPr>
+          <w:sz w:val="24"/>
+          <w:szCs w:val="24"/>
+        </w:rPr>
+        <w:t>;}</w:t>
+      </w:r>
+    </w:p>
+    <w:p>
+      <w:pPr>
+        <w:rPr>
           <w:sz w:val="24"/>
           <w:szCs w:val="24"/>
         </w:rPr>
@@ -1860,7 +2345,15 @@
         <w:t xml:space="preserve">Will probably have to rethink how to do this. </w:t>
       </w:r>
       <w:r>
-        <w:t>The action gauge functions are invoked at the start of the game and run indefinitely until either player/enemy is dead. If a new instance of the action gauge functions are invoked again during a parry, will have a 2</w:t>
+        <w:t xml:space="preserve">The action gauge functions are invoked at the start of the game and run indefinitely until either player/enemy is dead. If a new instance of the action gauge functions </w:t>
+      </w:r>
+      <w:proofErr w:type="gramStart"/>
+      <w:r>
+        <w:t>are</w:t>
+      </w:r>
+      <w:proofErr w:type="gramEnd"/>
+      <w:r>
+        <w:t xml:space="preserve"> invoked again during a parry, will have a 2</w:t>
       </w:r>
       <w:r>
         <w:rPr>
@@ -1870,6 +2363,73 @@
       </w:r>
       <w:r>
         <w:t xml:space="preserve"> instance of the gauge so there will probably be issues</w:t>
+      </w:r>
+    </w:p>
+  </w:comment>
+  <w:comment w:id="1" w:author="Lee HaoFang" w:date="2022-09-10T01:34:00Z" w:initials="LH">
+    <w:p>
+      <w:pPr>
+        <w:pStyle w:val="CommentText"/>
+      </w:pPr>
+      <w:r>
+        <w:rPr>
+          <w:rStyle w:val="CommentReference"/>
+        </w:rPr>
+        <w:annotationRef/>
+      </w:r>
+      <w:r>
+        <w:t>50/50 coinflip to decide whether to subtract or add from the strength value</w:t>
+      </w:r>
+    </w:p>
+  </w:comment>
+  <w:comment w:id="2" w:author="Lee HaoFang" w:date="2022-09-10T01:39:00Z" w:initials="LH">
+    <w:p>
+      <w:pPr>
+        <w:pStyle w:val="CommentText"/>
+      </w:pPr>
+      <w:r>
+        <w:rPr>
+          <w:rStyle w:val="CommentReference"/>
+        </w:rPr>
+        <w:annotationRef/>
+      </w:r>
+      <w:r>
+        <w:t>Rounding the resulting number to nearest integer. This game is intended to only display integer HP values</w:t>
+      </w:r>
+    </w:p>
+  </w:comment>
+  <w:comment w:id="3" w:author="Lee HaoFang" w:date="2022-09-10T01:34:00Z" w:initials="LH">
+    <w:p>
+      <w:pPr>
+        <w:pStyle w:val="CommentText"/>
+      </w:pPr>
+      <w:r>
+        <w:rPr>
+          <w:rStyle w:val="CommentReference"/>
+        </w:rPr>
+        <w:annotationRef/>
+      </w:r>
+      <w:r>
+        <w:t>Subtracts the modifier (in percentage) from 100%, then convert the result into a percentage to apply it to the strength value</w:t>
+      </w:r>
+    </w:p>
+  </w:comment>
+  <w:comment w:id="4" w:author="Lee HaoFang" w:date="2022-09-10T01:37:00Z" w:initials="LH">
+    <w:p>
+      <w:pPr>
+        <w:pStyle w:val="CommentText"/>
+      </w:pPr>
+      <w:r>
+        <w:rPr>
+          <w:rStyle w:val="CommentReference"/>
+        </w:rPr>
+        <w:annotationRef/>
+      </w:r>
+      <w:r>
+        <w:t>Scaling down the outgoing damage after accounting for opponent armour value</w:t>
+      </w:r>
+      <w:r>
+        <w:t xml:space="preserve"> (which should be defined as a decimal)</w:t>
       </w:r>
     </w:p>
   </w:comment>
@@ -1879,18 +2439,30 @@
 <file path=word/commentsExtended.xml><?xml version="1.0" encoding="utf-8"?>
 <w15:commentsEx xmlns:wpc="http://schemas.microsoft.com/office/word/2010/wordprocessingCanvas" xmlns:cx="http://schemas.microsoft.com/office/drawing/2014/chartex" xmlns:cx1="http://schemas.microsoft.com/office/drawing/2015/9/8/chartex" xmlns:cx2="http://schemas.microsoft.com/office/drawing/2015/10/21/chartex" xmlns:cx3="http://schemas.microsoft.com/office/drawing/2016/5/9/chartex" xmlns:cx4="http://schemas.microsoft.com/office/drawing/2016/5/10/chartex" xmlns:cx5="http://schemas.microsoft.com/office/drawing/2016/5/11/chartex" xmlns:cx6="http://schemas.microsoft.com/office/drawing/2016/5/12/chartex" xmlns:cx7="http://schemas.microsoft.com/office/drawing/2016/5/13/chartex" xmlns:cx8="http://schemas.microsoft.com/office/drawing/2016/5/14/chartex" xmlns:mc="http://schemas.openxmlformats.org/markup-compatibility/2006" xmlns:aink="http://schemas.microsoft.com/office/drawing/2016/ink" xmlns:am3d="http://schemas.microsoft.com/office/drawing/2017/model3d" xmlns:o="urn:schemas-microsoft-com:office:office" xmlns:oel="http://schemas.microsoft.com/office/2019/extlst" xmlns:r="http://schemas.openxmlformats.org/officeDocument/2006/relationships" xmlns:m="http://schemas.openxmlformats.org/officeDocument/2006/math" xmlns:v="urn:schemas-microsoft-com:vml" xmlns:wp14="http://schemas.microsoft.com/office/word/2010/wordprocessingDrawing" xmlns:wp="http://schemas.openxmlformats.org/drawingml/2006/wordprocessingDrawing" xmlns:w10="urn:schemas-microsoft-com:office:word" xmlns:w="http://schemas.openxmlformats.org/wordprocessingml/2006/main" xmlns:w14="http://schemas.microsoft.com/office/word/2010/wordml" xmlns:w15="http://schemas.microsoft.com/office/word/2012/wordml" xmlns:w16cex="http://schemas.microsoft.com/office/word/2018/wordml/cex" xmlns:w16cid="http://schemas.microsoft.com/office/word/2016/wordml/cid" xmlns:w16="http://schemas.microsoft.com/office/word/2018/wordml" xmlns:w16sdtdh="http://schemas.microsoft.com/office/word/2020/wordml/sdtdatahash" xmlns:w16se="http://schemas.microsoft.com/office/word/2015/wordml/symex" xmlns:wpg="http://schemas.microsoft.com/office/word/2010/wordprocessingGroup" xmlns:wpi="http://schemas.microsoft.com/office/word/2010/wordprocessingInk" xmlns:wne="http://schemas.microsoft.com/office/word/2006/wordml" xmlns:wps="http://schemas.microsoft.com/office/word/2010/wordprocessingShape" mc:Ignorable="w14 w15 w16se w16cid w16 w16cex w16sdtdh wp14">
   <w15:commentEx w15:paraId="75764B20" w15:done="0"/>
+  <w15:commentEx w15:paraId="416C7880" w15:done="0"/>
+  <w15:commentEx w15:paraId="560EDC6B" w15:done="0"/>
+  <w15:commentEx w15:paraId="5AAF2168" w15:done="0"/>
+  <w15:commentEx w15:paraId="3FB1053F" w15:done="0"/>
 </w15:commentsEx>
 </file>
 
 <file path=word/commentsExtensible.xml><?xml version="1.0" encoding="utf-8"?>
 <w16cex:commentsExtensible xmlns:wpc="http://schemas.microsoft.com/office/word/2010/wordprocessingCanvas" xmlns:cx="http://schemas.microsoft.com/office/drawing/2014/chartex" xmlns:cx1="http://schemas.microsoft.com/office/drawing/2015/9/8/chartex" xmlns:cx2="http://schemas.microsoft.com/office/drawing/2015/10/21/chartex" xmlns:cx3="http://schemas.microsoft.com/office/drawing/2016/5/9/chartex" xmlns:cx4="http://schemas.microsoft.com/office/drawing/2016/5/10/chartex" xmlns:cx5="http://schemas.microsoft.com/office/drawing/2016/5/11/chartex" xmlns:cx6="http://schemas.microsoft.com/office/drawing/2016/5/12/chartex" xmlns:cx7="http://schemas.microsoft.com/office/drawing/2016/5/13/chartex" xmlns:cx8="http://schemas.microsoft.com/office/drawing/2016/5/14/chartex" xmlns:mc="http://schemas.openxmlformats.org/markup-compatibility/2006" xmlns:aink="http://schemas.microsoft.com/office/drawing/2016/ink" xmlns:am3d="http://schemas.microsoft.com/office/drawing/2017/model3d" xmlns:o="urn:schemas-microsoft-com:office:office" xmlns:oel="http://schemas.microsoft.com/office/2019/extlst" xmlns:r="http://schemas.openxmlformats.org/officeDocument/2006/relationships" xmlns:m="http://schemas.openxmlformats.org/officeDocument/2006/math" xmlns:v="urn:schemas-microsoft-com:vml" xmlns:wp14="http://schemas.microsoft.com/office/word/2010/wordprocessingDrawing" xmlns:wp="http://schemas.openxmlformats.org/drawingml/2006/wordprocessingDrawing" xmlns:w10="urn:schemas-microsoft-com:office:word" xmlns:w="http://schemas.openxmlformats.org/wordprocessingml/2006/main" xmlns:w14="http://schemas.microsoft.com/office/word/2010/wordml" xmlns:w15="http://schemas.microsoft.com/office/word/2012/wordml" xmlns:w16cex="http://schemas.microsoft.com/office/word/2018/wordml/cex" xmlns:w16cid="http://schemas.microsoft.com/office/word/2016/wordml/cid" xmlns:w16="http://schemas.microsoft.com/office/word/2018/wordml" xmlns:w16sdtdh="http://schemas.microsoft.com/office/word/2020/wordml/sdtdatahash" xmlns:w16se="http://schemas.microsoft.com/office/word/2015/wordml/symex" xmlns:wpg="http://schemas.microsoft.com/office/word/2010/wordprocessingGroup" xmlns:wpi="http://schemas.microsoft.com/office/word/2010/wordprocessingInk" xmlns:wne="http://schemas.microsoft.com/office/word/2006/wordml" xmlns:wps="http://schemas.microsoft.com/office/word/2010/wordprocessingShape" mc:Ignorable="w14 w15 w16se w16cid w16 w16cex w16sdtdh wp14">
   <w16cex:commentExtensible w16cex:durableId="26C38F31" w16cex:dateUtc="2022-09-07T13:44:00Z"/>
+  <w16cex:commentExtensible w16cex:durableId="26C6680C" w16cex:dateUtc="2022-09-09T17:34:00Z"/>
+  <w16cex:commentExtensible w16cex:durableId="26C6693B" w16cex:dateUtc="2022-09-09T17:39:00Z"/>
+  <w16cex:commentExtensible w16cex:durableId="26C6682A" w16cex:dateUtc="2022-09-09T17:34:00Z"/>
+  <w16cex:commentExtensible w16cex:durableId="26C668F3" w16cex:dateUtc="2022-09-09T17:37:00Z"/>
 </w16cex:commentsExtensible>
 </file>
 
 <file path=word/commentsIds.xml><?xml version="1.0" encoding="utf-8"?>
 <w16cid:commentsIds xmlns:wpc="http://schemas.microsoft.com/office/word/2010/wordprocessingCanvas" xmlns:cx="http://schemas.microsoft.com/office/drawing/2014/chartex" xmlns:cx1="http://schemas.microsoft.com/office/drawing/2015/9/8/chartex" xmlns:cx2="http://schemas.microsoft.com/office/drawing/2015/10/21/chartex" xmlns:cx3="http://schemas.microsoft.com/office/drawing/2016/5/9/chartex" xmlns:cx4="http://schemas.microsoft.com/office/drawing/2016/5/10/chartex" xmlns:cx5="http://schemas.microsoft.com/office/drawing/2016/5/11/chartex" xmlns:cx6="http://schemas.microsoft.com/office/drawing/2016/5/12/chartex" xmlns:cx7="http://schemas.microsoft.com/office/drawing/2016/5/13/chartex" xmlns:cx8="http://schemas.microsoft.com/office/drawing/2016/5/14/chartex" xmlns:mc="http://schemas.openxmlformats.org/markup-compatibility/2006" xmlns:aink="http://schemas.microsoft.com/office/drawing/2016/ink" xmlns:am3d="http://schemas.microsoft.com/office/drawing/2017/model3d" xmlns:o="urn:schemas-microsoft-com:office:office" xmlns:oel="http://schemas.microsoft.com/office/2019/extlst" xmlns:r="http://schemas.openxmlformats.org/officeDocument/2006/relationships" xmlns:m="http://schemas.openxmlformats.org/officeDocument/2006/math" xmlns:v="urn:schemas-microsoft-com:vml" xmlns:wp14="http://schemas.microsoft.com/office/word/2010/wordprocessingDrawing" xmlns:wp="http://schemas.openxmlformats.org/drawingml/2006/wordprocessingDrawing" xmlns:w10="urn:schemas-microsoft-com:office:word" xmlns:w="http://schemas.openxmlformats.org/wordprocessingml/2006/main" xmlns:w14="http://schemas.microsoft.com/office/word/2010/wordml" xmlns:w15="http://schemas.microsoft.com/office/word/2012/wordml" xmlns:w16cex="http://schemas.microsoft.com/office/word/2018/wordml/cex" xmlns:w16cid="http://schemas.microsoft.com/office/word/2016/wordml/cid" xmlns:w16="http://schemas.microsoft.com/office/word/2018/wordml" xmlns:w16sdtdh="http://schemas.microsoft.com/office/word/2020/wordml/sdtdatahash" xmlns:w16se="http://schemas.microsoft.com/office/word/2015/wordml/symex" xmlns:wpg="http://schemas.microsoft.com/office/word/2010/wordprocessingGroup" xmlns:wpi="http://schemas.microsoft.com/office/word/2010/wordprocessingInk" xmlns:wne="http://schemas.microsoft.com/office/word/2006/wordml" xmlns:wps="http://schemas.microsoft.com/office/word/2010/wordprocessingShape" mc:Ignorable="w14 w15 w16se w16cid w16 w16cex w16sdtdh wp14">
   <w16cid:commentId w16cid:paraId="75764B20" w16cid:durableId="26C38F31"/>
+  <w16cid:commentId w16cid:paraId="416C7880" w16cid:durableId="26C6680C"/>
+  <w16cid:commentId w16cid:paraId="560EDC6B" w16cid:durableId="26C6693B"/>
+  <w16cid:commentId w16cid:paraId="5AAF2168" w16cid:durableId="26C6682A"/>
+  <w16cid:commentId w16cid:paraId="3FB1053F" w16cid:durableId="26C668F3"/>
 </w16cid:commentsIds>
 </file>
 
@@ -2626,7 +3198,7 @@
   <w:abstractNum w:abstractNumId="6" w15:restartNumberingAfterBreak="0">
     <w:nsid w:val="41286C50"/>
     <w:multiLevelType w:val="hybridMultilevel"/>
-    <w:tmpl w:val="6F94DB3C"/>
+    <w:tmpl w:val="8B04BBD2"/>
     <w:lvl w:ilvl="0" w:tplc="48090001">
       <w:start w:val="1"/>
       <w:numFmt w:val="bullet"/>

</xml_diff>

<commit_message>
Added images and html css for enemy queue
</commit_message>
<xml_diff>
--- a/Notes.docx
+++ b/Notes.docx
@@ -697,23 +697,7 @@
           <w:sz w:val="24"/>
           <w:szCs w:val="24"/>
         </w:rPr>
-        <w:t>Execute Text Log function, with parameters of (“</w:t>
-      </w:r>
-      <w:proofErr w:type="spellStart"/>
-      <w:r>
-        <w:rPr>
-          <w:sz w:val="24"/>
-          <w:szCs w:val="24"/>
-        </w:rPr>
-        <w:t>enemyAttack</w:t>
-      </w:r>
-      <w:proofErr w:type="spellEnd"/>
-      <w:r>
-        <w:rPr>
-          <w:sz w:val="24"/>
-          <w:szCs w:val="24"/>
-        </w:rPr>
-        <w:t>”, dmg value</w:t>
+        <w:t>Execute Text Log function, with parameters of (“enemyAttack”, dmg value</w:t>
       </w:r>
       <w:r>
         <w:rPr>
@@ -869,23 +853,7 @@
           <w:sz w:val="24"/>
           <w:szCs w:val="24"/>
         </w:rPr>
-        <w:t>Execute Text Log function, with parameter of (“</w:t>
-      </w:r>
-      <w:proofErr w:type="spellStart"/>
-      <w:r>
-        <w:rPr>
-          <w:sz w:val="24"/>
-          <w:szCs w:val="24"/>
-        </w:rPr>
-        <w:t>playerAttack</w:t>
-      </w:r>
-      <w:proofErr w:type="spellEnd"/>
-      <w:r>
-        <w:rPr>
-          <w:sz w:val="24"/>
-          <w:szCs w:val="24"/>
-        </w:rPr>
-        <w:t>”, dmg value)</w:t>
+        <w:t>Execute Text Log function, with parameter of (“playerAttack”, dmg value)</w:t>
       </w:r>
     </w:p>
     <w:p>
@@ -1273,15 +1241,7 @@
           <w:sz w:val="24"/>
           <w:szCs w:val="24"/>
         </w:rPr>
-        <w:t xml:space="preserve"> </w:t>
-      </w:r>
-      <w:proofErr w:type="spellStart"/>
-      <w:r>
-        <w:rPr>
-          <w:sz w:val="24"/>
-          <w:szCs w:val="24"/>
-        </w:rPr>
-        <w:t>playerA</w:t>
+        <w:t xml:space="preserve"> playerA</w:t>
       </w:r>
       <w:r>
         <w:rPr>
@@ -1290,7 +1250,6 @@
         </w:rPr>
         <w:t>ttack</w:t>
       </w:r>
-      <w:proofErr w:type="spellEnd"/>
       <w:r>
         <w:rPr>
           <w:sz w:val="24"/>
@@ -1332,23 +1291,7 @@
           <w:sz w:val="24"/>
           <w:szCs w:val="24"/>
         </w:rPr>
-        <w:t xml:space="preserve">= </w:t>
-      </w:r>
-      <w:proofErr w:type="spellStart"/>
-      <w:r>
-        <w:rPr>
-          <w:sz w:val="24"/>
-          <w:szCs w:val="24"/>
-        </w:rPr>
-        <w:t>enemyAttack</w:t>
-      </w:r>
-      <w:proofErr w:type="spellEnd"/>
-      <w:r>
-        <w:rPr>
-          <w:sz w:val="24"/>
-          <w:szCs w:val="24"/>
-        </w:rPr>
-        <w:t>, change text1.innerText = “The enemy dealt x damage to you”</w:t>
+        <w:t>= enemyAttack, change text1.innerText = “The enemy dealt x damage to you”</w:t>
       </w:r>
     </w:p>
     <w:p>
@@ -1935,31 +1878,65 @@
           <w:szCs w:val="24"/>
         </w:rPr>
       </w:pPr>
-      <w:proofErr w:type="spellStart"/>
-      <w:r>
-        <w:rPr>
-          <w:sz w:val="24"/>
-          <w:szCs w:val="24"/>
-        </w:rPr>
-        <w:t>const</w:t>
-      </w:r>
-      <w:proofErr w:type="spellEnd"/>
-      <w:r>
-        <w:rPr>
-          <w:sz w:val="24"/>
-          <w:szCs w:val="24"/>
-        </w:rPr>
-        <w:t xml:space="preserve"> Modifier = </w:t>
-      </w:r>
-      <w:proofErr w:type="spellStart"/>
-      <w:r>
-        <w:rPr>
-          <w:sz w:val="24"/>
-          <w:szCs w:val="24"/>
-        </w:rPr>
-        <w:t>Math.ceil</w:t>
-      </w:r>
-      <w:proofErr w:type="spellEnd"/>
+      <w:r>
+        <w:rPr>
+          <w:sz w:val="24"/>
+          <w:szCs w:val="24"/>
+        </w:rPr>
+        <w:t>const Modifier = Math.ceil(Math.random() * 20)</w:t>
+      </w:r>
+      <w:r>
+        <w:rPr>
+          <w:sz w:val="24"/>
+          <w:szCs w:val="24"/>
+        </w:rPr>
+        <w:t>;</w:t>
+      </w:r>
+    </w:p>
+    <w:p>
+      <w:pPr>
+        <w:rPr>
+          <w:sz w:val="24"/>
+          <w:szCs w:val="24"/>
+        </w:rPr>
+      </w:pPr>
+      <w:r>
+        <w:rPr>
+          <w:sz w:val="24"/>
+          <w:szCs w:val="24"/>
+        </w:rPr>
+        <w:t>let</w:t>
+      </w:r>
+      <w:r>
+        <w:rPr>
+          <w:sz w:val="24"/>
+          <w:szCs w:val="24"/>
+        </w:rPr>
+        <w:t xml:space="preserve"> da</w:t>
+      </w:r>
+      <w:r>
+        <w:rPr>
+          <w:sz w:val="24"/>
+          <w:szCs w:val="24"/>
+        </w:rPr>
+        <w:t>mage = 0;</w:t>
+      </w:r>
+    </w:p>
+    <w:p>
+      <w:pPr>
+        <w:rPr>
+          <w:sz w:val="24"/>
+          <w:szCs w:val="24"/>
+        </w:rPr>
+      </w:pPr>
+      <w:commentRangeStart w:id="1"/>
+      <w:r>
+        <w:rPr>
+          <w:sz w:val="24"/>
+          <w:szCs w:val="24"/>
+        </w:rPr>
+        <w:t xml:space="preserve">If </w:t>
+      </w:r>
       <w:r>
         <w:rPr>
           <w:sz w:val="24"/>
@@ -1967,21 +1944,179 @@
         </w:rPr>
         <w:t>(</w:t>
       </w:r>
-      <w:proofErr w:type="spellStart"/>
-      <w:r>
-        <w:rPr>
-          <w:sz w:val="24"/>
-          <w:szCs w:val="24"/>
-        </w:rPr>
-        <w:t>Math.random</w:t>
-      </w:r>
-      <w:proofErr w:type="spellEnd"/>
-      <w:r>
-        <w:rPr>
-          <w:sz w:val="24"/>
-          <w:szCs w:val="24"/>
-        </w:rPr>
-        <w:t>() * 20)</w:t>
+      <w:r>
+        <w:rPr>
+          <w:sz w:val="24"/>
+          <w:szCs w:val="24"/>
+        </w:rPr>
+        <w:t>Math.round(Math.random(</w:t>
+      </w:r>
+      <w:proofErr w:type="gramStart"/>
+      <w:r>
+        <w:rPr>
+          <w:sz w:val="24"/>
+          <w:szCs w:val="24"/>
+        </w:rPr>
+        <w:t>))  =</w:t>
+      </w:r>
+      <w:proofErr w:type="gramEnd"/>
+      <w:r>
+        <w:rPr>
+          <w:sz w:val="24"/>
+          <w:szCs w:val="24"/>
+        </w:rPr>
+        <w:t>== 0</w:t>
+      </w:r>
+      <w:commentRangeEnd w:id="1"/>
+      <w:r>
+        <w:rPr>
+          <w:rStyle w:val="CommentReference"/>
+        </w:rPr>
+        <w:commentReference w:id="1"/>
+      </w:r>
+      <w:r>
+        <w:rPr>
+          <w:sz w:val="24"/>
+          <w:szCs w:val="24"/>
+        </w:rPr>
+        <w:t>) {</w:t>
+      </w:r>
+    </w:p>
+    <w:p>
+      <w:pPr>
+        <w:rPr>
+          <w:sz w:val="24"/>
+          <w:szCs w:val="24"/>
+        </w:rPr>
+      </w:pPr>
+      <w:r>
+        <w:rPr>
+          <w:sz w:val="24"/>
+          <w:szCs w:val="24"/>
+        </w:rPr>
+        <w:t>(</w:t>
+      </w:r>
+      <w:r>
+        <w:rPr>
+          <w:sz w:val="24"/>
+          <w:szCs w:val="24"/>
+        </w:rPr>
+        <w:t>d</w:t>
+      </w:r>
+      <w:r>
+        <w:rPr>
+          <w:sz w:val="24"/>
+          <w:szCs w:val="24"/>
+        </w:rPr>
+        <w:t xml:space="preserve">amage = </w:t>
+      </w:r>
+      <w:commentRangeStart w:id="2"/>
+      <w:r>
+        <w:rPr>
+          <w:sz w:val="24"/>
+          <w:szCs w:val="24"/>
+        </w:rPr>
+        <w:t>Math.round</w:t>
+      </w:r>
+      <w:commentRangeEnd w:id="2"/>
+      <w:r>
+        <w:rPr>
+          <w:rStyle w:val="CommentReference"/>
+        </w:rPr>
+        <w:commentReference w:id="2"/>
+      </w:r>
+      <w:r>
+        <w:rPr>
+          <w:sz w:val="24"/>
+          <w:szCs w:val="24"/>
+        </w:rPr>
+        <w:t>(</w:t>
+      </w:r>
+      <w:r>
+        <w:rPr>
+          <w:sz w:val="24"/>
+          <w:szCs w:val="24"/>
+        </w:rPr>
+        <w:t>(</w:t>
+      </w:r>
+      <w:r>
+        <w:rPr>
+          <w:sz w:val="24"/>
+          <w:szCs w:val="24"/>
+        </w:rPr>
+        <w:t xml:space="preserve">strength * </w:t>
+      </w:r>
+      <w:r>
+        <w:rPr>
+          <w:sz w:val="24"/>
+          <w:szCs w:val="24"/>
+        </w:rPr>
+        <w:t>(</w:t>
+      </w:r>
+      <w:commentRangeStart w:id="3"/>
+      <w:r>
+        <w:rPr>
+          <w:sz w:val="24"/>
+          <w:szCs w:val="24"/>
+        </w:rPr>
+        <w:t>(100 – modifier</w:t>
+      </w:r>
+      <w:r>
+        <w:rPr>
+          <w:sz w:val="24"/>
+          <w:szCs w:val="24"/>
+        </w:rPr>
+        <w:t>)</w:t>
+      </w:r>
+      <w:r>
+        <w:rPr>
+          <w:sz w:val="24"/>
+          <w:szCs w:val="24"/>
+        </w:rPr>
+        <w:t xml:space="preserve"> / 100</w:t>
+      </w:r>
+      <w:commentRangeEnd w:id="3"/>
+      <w:r>
+        <w:rPr>
+          <w:rStyle w:val="CommentReference"/>
+        </w:rPr>
+        <w:commentReference w:id="3"/>
+      </w:r>
+      <w:r>
+        <w:rPr>
+          <w:sz w:val="24"/>
+          <w:szCs w:val="24"/>
+        </w:rPr>
+        <w:t>)</w:t>
+      </w:r>
+      <w:r>
+        <w:rPr>
+          <w:sz w:val="24"/>
+          <w:szCs w:val="24"/>
+        </w:rPr>
+        <w:t xml:space="preserve">) * </w:t>
+      </w:r>
+      <w:commentRangeStart w:id="4"/>
+      <w:r>
+        <w:rPr>
+          <w:sz w:val="24"/>
+          <w:szCs w:val="24"/>
+        </w:rPr>
+        <w:t>opponent armour</w:t>
+      </w:r>
+      <w:commentRangeEnd w:id="4"/>
+      <w:r>
+        <w:rPr>
+          <w:rStyle w:val="CommentReference"/>
+        </w:rPr>
+        <w:commentReference w:id="4"/>
+      </w:r>
+      <w:r>
+        <w:rPr>
+          <w:sz w:val="24"/>
+          <w:szCs w:val="24"/>
+        </w:rPr>
+        <w:t>)</w:t>
       </w:r>
       <w:r>
         <w:rPr>
@@ -2003,76 +2138,150 @@
           <w:sz w:val="24"/>
           <w:szCs w:val="24"/>
         </w:rPr>
-        <w:t>let</w:t>
-      </w:r>
-      <w:r>
-        <w:rPr>
-          <w:sz w:val="24"/>
-          <w:szCs w:val="24"/>
-        </w:rPr>
-        <w:t xml:space="preserve"> da</w:t>
-      </w:r>
-      <w:r>
-        <w:rPr>
-          <w:sz w:val="24"/>
-          <w:szCs w:val="24"/>
-        </w:rPr>
-        <w:t>mage = 0;</w:t>
-      </w:r>
-    </w:p>
-    <w:p>
-      <w:pPr>
-        <w:rPr>
-          <w:sz w:val="24"/>
-          <w:szCs w:val="24"/>
-        </w:rPr>
-      </w:pPr>
-      <w:commentRangeStart w:id="1"/>
-      <w:r>
-        <w:rPr>
-          <w:sz w:val="24"/>
-          <w:szCs w:val="24"/>
-        </w:rPr>
-        <w:t xml:space="preserve">If </w:t>
-      </w:r>
-      <w:r>
-        <w:rPr>
-          <w:sz w:val="24"/>
-          <w:szCs w:val="24"/>
-        </w:rPr>
-        <w:t>(</w:t>
-      </w:r>
-      <w:proofErr w:type="spellStart"/>
-      <w:r>
-        <w:rPr>
-          <w:sz w:val="24"/>
-          <w:szCs w:val="24"/>
-        </w:rPr>
-        <w:t>Math.round</w:t>
-      </w:r>
-      <w:proofErr w:type="spellEnd"/>
-      <w:r>
-        <w:rPr>
-          <w:sz w:val="24"/>
-          <w:szCs w:val="24"/>
-        </w:rPr>
-        <w:t>(</w:t>
-      </w:r>
-      <w:proofErr w:type="spellStart"/>
-      <w:r>
-        <w:rPr>
-          <w:sz w:val="24"/>
-          <w:szCs w:val="24"/>
-        </w:rPr>
-        <w:t>Math.random</w:t>
-      </w:r>
-      <w:proofErr w:type="spellEnd"/>
-      <w:r>
-        <w:rPr>
-          <w:sz w:val="24"/>
-          <w:szCs w:val="24"/>
-        </w:rPr>
-        <w:t>(</w:t>
+        <w:t>} else {</w:t>
+      </w:r>
+      <w:r>
+        <w:rPr>
+          <w:sz w:val="24"/>
+          <w:szCs w:val="24"/>
+        </w:rPr>
+        <w:t>damage = Math.round((strength * ((100 + modifier) / 100)) * opponent armour)</w:t>
+      </w:r>
+      <w:r>
+        <w:rPr>
+          <w:sz w:val="24"/>
+          <w:szCs w:val="24"/>
+        </w:rPr>
+        <w:t>;}</w:t>
+      </w:r>
+    </w:p>
+    <w:p>
+      <w:pPr>
+        <w:rPr>
+          <w:sz w:val="24"/>
+          <w:szCs w:val="24"/>
+        </w:rPr>
+      </w:pPr>
+    </w:p>
+    <w:p>
+      <w:pPr>
+        <w:rPr>
+          <w:sz w:val="24"/>
+          <w:szCs w:val="24"/>
+        </w:rPr>
+      </w:pPr>
+      <w:r>
+        <w:rPr>
+          <w:sz w:val="24"/>
+          <w:szCs w:val="24"/>
+          <w:u w:val="single"/>
+        </w:rPr>
+        <w:t>Enemy Attacks</w:t>
+      </w:r>
+      <w:r>
+        <w:rPr>
+          <w:sz w:val="24"/>
+          <w:szCs w:val="24"/>
+          <w:u w:val="single"/>
+        </w:rPr>
+        <w:t xml:space="preserve"> &amp; Queue</w:t>
+      </w:r>
+    </w:p>
+    <w:p>
+      <w:pPr>
+        <w:pStyle w:val="ListParagraph"/>
+        <w:numPr>
+          <w:ilvl w:val="0"/>
+          <w:numId w:val="10"/>
+        </w:numPr>
+        <w:rPr>
+          <w:sz w:val="24"/>
+          <w:szCs w:val="24"/>
+        </w:rPr>
+      </w:pPr>
+      <w:r>
+        <w:rPr>
+          <w:sz w:val="24"/>
+          <w:szCs w:val="24"/>
+        </w:rPr>
+        <w:t>Create an array enemyQueue = []</w:t>
+      </w:r>
+    </w:p>
+    <w:p>
+      <w:pPr>
+        <w:pStyle w:val="ListParagraph"/>
+        <w:numPr>
+          <w:ilvl w:val="0"/>
+          <w:numId w:val="10"/>
+        </w:numPr>
+        <w:rPr>
+          <w:sz w:val="24"/>
+          <w:szCs w:val="24"/>
+        </w:rPr>
+      </w:pPr>
+      <w:r>
+        <w:rPr>
+          <w:sz w:val="24"/>
+          <w:szCs w:val="24"/>
+        </w:rPr>
+        <w:t>Make an object inside the Enemy class constructor to store the enemy’s attacks</w:t>
+      </w:r>
+    </w:p>
+    <w:p>
+      <w:pPr>
+        <w:pStyle w:val="ListParagraph"/>
+        <w:numPr>
+          <w:ilvl w:val="0"/>
+          <w:numId w:val="2"/>
+        </w:numPr>
+        <w:rPr>
+          <w:sz w:val="24"/>
+          <w:szCs w:val="24"/>
+        </w:rPr>
+      </w:pPr>
+      <w:r>
+        <w:rPr>
+          <w:sz w:val="24"/>
+          <w:szCs w:val="24"/>
+        </w:rPr>
+        <w:t>Attacks = {swipe: swipeImage}</w:t>
+      </w:r>
+    </w:p>
+    <w:p>
+      <w:pPr>
+        <w:pStyle w:val="ListParagraph"/>
+        <w:numPr>
+          <w:ilvl w:val="1"/>
+          <w:numId w:val="2"/>
+        </w:numPr>
+        <w:rPr>
+          <w:sz w:val="24"/>
+          <w:szCs w:val="24"/>
+        </w:rPr>
+      </w:pPr>
+      <w:r>
+        <w:rPr>
+          <w:sz w:val="24"/>
+          <w:szCs w:val="24"/>
+        </w:rPr>
+        <w:t xml:space="preserve">Define all the image variables in main script, storing the image link. </w:t>
+      </w:r>
+    </w:p>
+    <w:p>
+      <w:pPr>
+        <w:pStyle w:val="ListParagraph"/>
+        <w:ind w:left="1800"/>
+        <w:rPr>
+          <w:sz w:val="24"/>
+          <w:szCs w:val="24"/>
+        </w:rPr>
+      </w:pPr>
+      <w:r>
+        <w:rPr>
+          <w:sz w:val="24"/>
+          <w:szCs w:val="24"/>
+        </w:rPr>
+        <w:t xml:space="preserve">(e.g. const swipeImage </w:t>
       </w:r>
       <w:proofErr w:type="gramStart"/>
       <w:r>
@@ -2080,7 +2289,7 @@
           <w:sz w:val="24"/>
           <w:szCs w:val="24"/>
         </w:rPr>
-        <w:t>))  =</w:t>
+        <w:t>=  “</w:t>
       </w:r>
       <w:proofErr w:type="gramEnd"/>
       <w:r>
@@ -2088,230 +2297,136 @@
           <w:sz w:val="24"/>
           <w:szCs w:val="24"/>
         </w:rPr>
-        <w:t>== 0</w:t>
-      </w:r>
-      <w:commentRangeEnd w:id="1"/>
-      <w:r>
-        <w:rPr>
-          <w:rStyle w:val="CommentReference"/>
-        </w:rPr>
-        <w:commentReference w:id="1"/>
-      </w:r>
-      <w:r>
-        <w:rPr>
-          <w:sz w:val="24"/>
-          <w:szCs w:val="24"/>
-        </w:rPr>
-        <w:t>) {</w:t>
-      </w:r>
-    </w:p>
-    <w:p>
-      <w:pPr>
-        <w:rPr>
-          <w:sz w:val="24"/>
-          <w:szCs w:val="24"/>
-        </w:rPr>
-      </w:pPr>
-      <w:r>
-        <w:rPr>
-          <w:sz w:val="24"/>
-          <w:szCs w:val="24"/>
-        </w:rPr>
-        <w:t>(</w:t>
-      </w:r>
-      <w:r>
-        <w:rPr>
-          <w:sz w:val="24"/>
-          <w:szCs w:val="24"/>
-        </w:rPr>
-        <w:t>d</w:t>
-      </w:r>
-      <w:r>
-        <w:rPr>
-          <w:sz w:val="24"/>
-          <w:szCs w:val="24"/>
-        </w:rPr>
-        <w:t xml:space="preserve">amage = </w:t>
-      </w:r>
-      <w:commentRangeStart w:id="2"/>
-      <w:proofErr w:type="spellStart"/>
-      <w:r>
-        <w:rPr>
-          <w:sz w:val="24"/>
-          <w:szCs w:val="24"/>
-        </w:rPr>
-        <w:t>Math.round</w:t>
-      </w:r>
-      <w:commentRangeEnd w:id="2"/>
-      <w:proofErr w:type="spellEnd"/>
-      <w:r>
-        <w:rPr>
-          <w:rStyle w:val="CommentReference"/>
-        </w:rPr>
-        <w:commentReference w:id="2"/>
-      </w:r>
-      <w:r>
-        <w:rPr>
-          <w:sz w:val="24"/>
-          <w:szCs w:val="24"/>
-        </w:rPr>
-        <w:t>(</w:t>
-      </w:r>
-      <w:r>
-        <w:rPr>
-          <w:sz w:val="24"/>
-          <w:szCs w:val="24"/>
-        </w:rPr>
-        <w:t>(</w:t>
-      </w:r>
-      <w:r>
-        <w:rPr>
-          <w:sz w:val="24"/>
-          <w:szCs w:val="24"/>
-        </w:rPr>
-        <w:t xml:space="preserve">strength * </w:t>
-      </w:r>
-      <w:r>
-        <w:rPr>
-          <w:sz w:val="24"/>
-          <w:szCs w:val="24"/>
-        </w:rPr>
-        <w:t>(</w:t>
-      </w:r>
-      <w:commentRangeStart w:id="3"/>
-      <w:r>
-        <w:rPr>
-          <w:sz w:val="24"/>
-          <w:szCs w:val="24"/>
-        </w:rPr>
-        <w:t>(100 – modifier</w:t>
-      </w:r>
-      <w:r>
-        <w:rPr>
-          <w:sz w:val="24"/>
-          <w:szCs w:val="24"/>
-        </w:rPr>
-        <w:t>)</w:t>
-      </w:r>
-      <w:r>
-        <w:rPr>
-          <w:sz w:val="24"/>
-          <w:szCs w:val="24"/>
-        </w:rPr>
-        <w:t xml:space="preserve"> / 100</w:t>
-      </w:r>
-      <w:commentRangeEnd w:id="3"/>
-      <w:r>
-        <w:rPr>
-          <w:rStyle w:val="CommentReference"/>
-        </w:rPr>
-        <w:commentReference w:id="3"/>
-      </w:r>
-      <w:r>
-        <w:rPr>
-          <w:sz w:val="24"/>
-          <w:szCs w:val="24"/>
-        </w:rPr>
-        <w:t>)</w:t>
-      </w:r>
-      <w:r>
-        <w:rPr>
-          <w:sz w:val="24"/>
-          <w:szCs w:val="24"/>
-        </w:rPr>
-        <w:t xml:space="preserve">) * </w:t>
-      </w:r>
-      <w:commentRangeStart w:id="4"/>
-      <w:r>
-        <w:rPr>
-          <w:sz w:val="24"/>
-          <w:szCs w:val="24"/>
-        </w:rPr>
-        <w:t>opponent armour</w:t>
-      </w:r>
-      <w:commentRangeEnd w:id="4"/>
-      <w:r>
-        <w:rPr>
-          <w:rStyle w:val="CommentReference"/>
-        </w:rPr>
-        <w:commentReference w:id="4"/>
-      </w:r>
-      <w:r>
-        <w:rPr>
-          <w:sz w:val="24"/>
-          <w:szCs w:val="24"/>
-        </w:rPr>
-        <w:t>)</w:t>
-      </w:r>
-      <w:r>
-        <w:rPr>
-          <w:sz w:val="24"/>
-          <w:szCs w:val="24"/>
-        </w:rPr>
-        <w:t>;</w:t>
-      </w:r>
-    </w:p>
-    <w:p>
-      <w:pPr>
-        <w:rPr>
-          <w:sz w:val="24"/>
-          <w:szCs w:val="24"/>
-        </w:rPr>
-      </w:pPr>
-      <w:r>
-        <w:rPr>
-          <w:sz w:val="24"/>
-          <w:szCs w:val="24"/>
-        </w:rPr>
-        <w:t>} else {</w:t>
-      </w:r>
-      <w:r>
-        <w:rPr>
-          <w:sz w:val="24"/>
-          <w:szCs w:val="24"/>
-        </w:rPr>
-        <w:t xml:space="preserve">damage = </w:t>
-      </w:r>
-      <w:proofErr w:type="spellStart"/>
-      <w:r>
-        <w:rPr>
-          <w:sz w:val="24"/>
-          <w:szCs w:val="24"/>
-        </w:rPr>
-        <w:t>Math.round</w:t>
-      </w:r>
-      <w:proofErr w:type="spellEnd"/>
-      <w:r>
-        <w:rPr>
-          <w:sz w:val="24"/>
-          <w:szCs w:val="24"/>
-        </w:rPr>
-        <w:t xml:space="preserve">((strength * ((100 </w:t>
-      </w:r>
-      <w:r>
-        <w:rPr>
-          <w:sz w:val="24"/>
-          <w:szCs w:val="24"/>
-        </w:rPr>
-        <w:t>+</w:t>
-      </w:r>
-      <w:r>
-        <w:rPr>
-          <w:sz w:val="24"/>
-          <w:szCs w:val="24"/>
-        </w:rPr>
-        <w:t xml:space="preserve"> modifier) / 100)) * opponent armour)</w:t>
-      </w:r>
-      <w:r>
-        <w:rPr>
-          <w:sz w:val="24"/>
-          <w:szCs w:val="24"/>
-        </w:rPr>
-        <w:t>;}</w:t>
-      </w:r>
-    </w:p>
-    <w:p>
-      <w:pPr>
+        <w:t>images/swipeattack”)</w:t>
+      </w:r>
+    </w:p>
+    <w:p>
+      <w:pPr>
+        <w:pStyle w:val="ListParagraph"/>
+        <w:numPr>
+          <w:ilvl w:val="0"/>
+          <w:numId w:val="10"/>
+        </w:numPr>
+        <w:rPr>
+          <w:sz w:val="24"/>
+          <w:szCs w:val="24"/>
+        </w:rPr>
+      </w:pPr>
+      <w:r>
+        <w:rPr>
+          <w:sz w:val="24"/>
+          <w:szCs w:val="24"/>
+        </w:rPr>
+        <w:t xml:space="preserve">At the start of the game, select 3 random attacks and </w:t>
+      </w:r>
+      <w:r>
+        <w:rPr>
+          <w:sz w:val="24"/>
+          <w:szCs w:val="24"/>
+        </w:rPr>
+        <w:t>store them (the key) into enemyQueue</w:t>
+      </w:r>
+      <w:r>
+        <w:rPr>
+          <w:sz w:val="24"/>
+          <w:szCs w:val="24"/>
+        </w:rPr>
+        <w:t xml:space="preserve">. </w:t>
+      </w:r>
+    </w:p>
+    <w:p>
+      <w:pPr>
+        <w:pStyle w:val="ListParagraph"/>
+        <w:numPr>
+          <w:ilvl w:val="0"/>
+          <w:numId w:val="10"/>
+        </w:numPr>
+        <w:rPr>
+          <w:sz w:val="24"/>
+          <w:szCs w:val="24"/>
+        </w:rPr>
+      </w:pPr>
+      <w:r>
+        <w:rPr>
+          <w:sz w:val="24"/>
+          <w:szCs w:val="24"/>
+        </w:rPr>
+        <w:t xml:space="preserve">Inside </w:t>
+      </w:r>
+      <w:r>
+        <w:rPr>
+          <w:sz w:val="24"/>
+          <w:szCs w:val="24"/>
+        </w:rPr>
+        <w:t>the fillEnemyActionGauge function</w:t>
+      </w:r>
+      <w:r>
+        <w:rPr>
+          <w:sz w:val="24"/>
+          <w:szCs w:val="24"/>
+        </w:rPr>
+        <w:t xml:space="preserve">, shift from the array then pop a new attack. Then update the images </w:t>
+      </w:r>
+    </w:p>
+    <w:p>
+      <w:pPr>
+        <w:pStyle w:val="ListParagraph"/>
+        <w:numPr>
+          <w:ilvl w:val="0"/>
+          <w:numId w:val="10"/>
+        </w:numPr>
+        <w:rPr>
+          <w:sz w:val="24"/>
+          <w:szCs w:val="24"/>
+        </w:rPr>
+      </w:pPr>
+      <w:r>
+        <w:rPr>
+          <w:sz w:val="24"/>
+          <w:szCs w:val="24"/>
+        </w:rPr>
+        <w:t xml:space="preserve"> execute </w:t>
+      </w:r>
+      <w:proofErr w:type="gramStart"/>
+      <w:r>
+        <w:rPr>
+          <w:sz w:val="24"/>
+          <w:szCs w:val="24"/>
+        </w:rPr>
+        <w:t>enemy.attack</w:t>
+      </w:r>
+      <w:proofErr w:type="gramEnd"/>
+      <w:r>
+        <w:rPr>
+          <w:sz w:val="24"/>
+          <w:szCs w:val="24"/>
+        </w:rPr>
+        <w:t>(enemyQueue[0])</w:t>
+      </w:r>
+    </w:p>
+    <w:p>
+      <w:pPr>
+        <w:pStyle w:val="ListParagraph"/>
+        <w:numPr>
+          <w:ilvl w:val="0"/>
+          <w:numId w:val="10"/>
+        </w:numPr>
+        <w:rPr>
+          <w:sz w:val="24"/>
+          <w:szCs w:val="24"/>
+        </w:rPr>
+      </w:pPr>
+      <w:r>
+        <w:rPr>
+          <w:sz w:val="24"/>
+          <w:szCs w:val="24"/>
+        </w:rPr>
+        <w:t>Inside the enemy class, in the attack function: list out all the cases of the different attacks</w:t>
+      </w:r>
+    </w:p>
+    <w:p>
+      <w:pPr>
+        <w:pStyle w:val="ListParagraph"/>
         <w:rPr>
           <w:sz w:val="24"/>
           <w:szCs w:val="24"/>
@@ -3198,7 +3313,7 @@
   <w:abstractNum w:abstractNumId="6" w15:restartNumberingAfterBreak="0">
     <w:nsid w:val="41286C50"/>
     <w:multiLevelType w:val="hybridMultilevel"/>
-    <w:tmpl w:val="8B04BBD2"/>
+    <w:tmpl w:val="55CCDE06"/>
     <w:lvl w:ilvl="0" w:tplc="48090001">
       <w:start w:val="1"/>
       <w:numFmt w:val="bullet"/>

</xml_diff>